<commit_message>
Mise en place des tests unitaire pour la partie Front de l'application.
</commit_message>
<xml_diff>
--- a/Note d'intention.docx
+++ b/Note d'intention.docx
@@ -103,57 +103,304 @@
       <w:r>
         <w:t>Fonctionnalités</w:t>
       </w:r>
+    </w:p>
+    <w:p>
+      <w:r>
+        <w:t>Fonctionnalités client :</w:t>
+      </w:r>
+    </w:p>
+    <w:p>
+      <w:pPr>
+        <w:ind w:firstLine="708"/>
+      </w:pPr>
+      <w:r>
+        <w:t xml:space="preserve"> - Se connecter</w:t>
+      </w:r>
+    </w:p>
+    <w:p>
+      <w:pPr>
+        <w:ind w:firstLine="708"/>
+      </w:pPr>
+      <w:r>
+        <w:t xml:space="preserve"> - Se déconnecter</w:t>
+      </w:r>
+    </w:p>
+    <w:p>
+      <w:pPr>
+        <w:ind w:firstLine="708"/>
+      </w:pPr>
+      <w:r>
+        <w:t xml:space="preserve"> - S’inscrire</w:t>
+      </w:r>
+    </w:p>
+    <w:p>
+      <w:pPr>
+        <w:ind w:firstLine="708"/>
+      </w:pPr>
+      <w:r>
+        <w:t xml:space="preserve"> - Récupérer un nouveau mot de passe si l’ancien a été oublié</w:t>
+      </w:r>
+    </w:p>
+    <w:p>
+      <w:pPr>
+        <w:ind w:firstLine="708"/>
+      </w:pPr>
+      <w:r>
+        <w:t xml:space="preserve"> - Modifier son profil </w:t>
+      </w:r>
+    </w:p>
+    <w:p>
+      <w:pPr>
+        <w:ind w:firstLine="708"/>
+      </w:pPr>
+      <w:r>
+        <w:t>- Consulter une liste de catégories</w:t>
+      </w:r>
+    </w:p>
+    <w:p>
+      <w:pPr>
+        <w:ind w:firstLine="708"/>
+      </w:pPr>
+      <w:r>
+        <w:t xml:space="preserve">- Consulter </w:t>
+      </w:r>
+      <w:proofErr w:type="gramStart"/>
+      <w:r>
+        <w:t>une listes</w:t>
+      </w:r>
+      <w:proofErr w:type="gramEnd"/>
+      <w:r>
+        <w:t xml:space="preserve"> d’articles appartenant à une catégorie </w:t>
+      </w:r>
+    </w:p>
+    <w:p>
+      <w:pPr>
+        <w:ind w:firstLine="708"/>
+      </w:pPr>
+      <w:r>
+        <w:t xml:space="preserve">- Consulter les détails d’un article </w:t>
+      </w:r>
+    </w:p>
+    <w:p>
+      <w:pPr>
+        <w:ind w:firstLine="708"/>
+      </w:pPr>
+      <w:r>
+        <w:t xml:space="preserve">- Ajouter un article au panier </w:t>
+      </w:r>
+    </w:p>
+    <w:p>
+      <w:pPr>
+        <w:ind w:firstLine="708"/>
+      </w:pPr>
+      <w:r>
+        <w:t xml:space="preserve">- Retirer un article du panier </w:t>
+      </w:r>
+    </w:p>
+    <w:p>
+      <w:pPr>
+        <w:ind w:firstLine="708"/>
+      </w:pPr>
+      <w:r>
+        <w:t xml:space="preserve">- Consulter son panier </w:t>
+      </w:r>
+    </w:p>
+    <w:p>
+      <w:pPr>
+        <w:ind w:firstLine="708"/>
+      </w:pPr>
+      <w:r>
+        <w:t xml:space="preserve">- Passer une commande </w:t>
+      </w:r>
+    </w:p>
+    <w:p>
+      <w:pPr>
+        <w:ind w:firstLine="708"/>
+      </w:pPr>
+      <w:r>
+        <w:t>- Consulter ses commandes</w:t>
+      </w:r>
+    </w:p>
+    <w:p>
+      <w:pPr>
+        <w:ind w:firstLine="708"/>
+      </w:pPr>
+      <w:r>
+        <w:t xml:space="preserve"> Fonctionnalités administrateur : </w:t>
+      </w:r>
+    </w:p>
+    <w:p>
+      <w:pPr>
+        <w:ind w:firstLine="708"/>
+      </w:pPr>
+      <w:r>
+        <w:t>- Créer une catégorie</w:t>
+      </w:r>
+    </w:p>
+    <w:p>
+      <w:pPr>
+        <w:ind w:firstLine="708"/>
+      </w:pPr>
+      <w:r>
+        <w:lastRenderedPageBreak/>
+        <w:t xml:space="preserve"> - Créer un article</w:t>
+      </w:r>
+    </w:p>
+    <w:p>
+      <w:pPr>
+        <w:ind w:firstLine="708"/>
+      </w:pPr>
+      <w:r>
+        <w:t xml:space="preserve"> - Modifier une catégorie</w:t>
+      </w:r>
+    </w:p>
+    <w:p>
+      <w:pPr>
+        <w:ind w:firstLine="708"/>
+      </w:pPr>
+      <w:r>
+        <w:t xml:space="preserve"> - Modifier un article</w:t>
+      </w:r>
+    </w:p>
+    <w:p>
+      <w:pPr>
+        <w:ind w:firstLine="708"/>
+      </w:pPr>
+      <w:r>
+        <w:t xml:space="preserve"> - Supprimer une catégorie</w:t>
+      </w:r>
+    </w:p>
+    <w:p>
+      <w:pPr>
+        <w:ind w:firstLine="708"/>
+      </w:pPr>
+      <w:r>
+        <w:t xml:space="preserve"> - Supprimer un article</w:t>
+      </w:r>
+    </w:p>
+    <w:p>
+      <w:pPr>
+        <w:ind w:firstLine="708"/>
+      </w:pPr>
+      <w:r>
+        <w:t xml:space="preserve"> - Rendre disponible ou indisponible un article</w:t>
+      </w:r>
+    </w:p>
+    <w:p>
+      <w:pPr>
+        <w:ind w:firstLine="708"/>
+      </w:pPr>
+      <w:r>
+        <w:t xml:space="preserve"> - Rendre disponible ou indisponible une catégorie</w:t>
+      </w:r>
+    </w:p>
+    <w:p>
+      <w:pPr>
+        <w:ind w:firstLine="708"/>
+      </w:pPr>
+      <w:r>
+        <w:t xml:space="preserve"> - Rechercher une commande par statut</w:t>
+      </w:r>
+    </w:p>
+    <w:p>
+      <w:pPr>
+        <w:ind w:firstLine="708"/>
+      </w:pPr>
+      <w:r>
+        <w:t xml:space="preserve"> - Rechercher une commande via numéro de commande</w:t>
+      </w:r>
+    </w:p>
+    <w:p>
+      <w:pPr>
+        <w:ind w:firstLine="708"/>
+      </w:pPr>
+      <w:r>
+        <w:t xml:space="preserve"> - Rechercher une commande via l’adresse, le nom ou prénom du client</w:t>
+      </w:r>
+    </w:p>
+    <w:p>
+      <w:pPr>
+        <w:ind w:firstLine="708"/>
+      </w:pPr>
+      <w:r>
+        <w:t xml:space="preserve"> - Modifier le statut d’une commande</w:t>
+      </w:r>
+    </w:p>
+    <w:p>
+      <w:pPr>
+        <w:pStyle w:val="Titre1"/>
+      </w:pPr>
+      <w:r>
+        <w:t>Technologies</w:t>
+      </w:r>
+    </w:p>
+    <w:p>
+      <w:r>
+        <w:t>- Struts 2 pour communiquer les données vers les pages</w:t>
+      </w:r>
+    </w:p>
+    <w:p>
+      <w:r>
+        <w:t xml:space="preserve"> - Les </w:t>
+      </w:r>
+      <w:proofErr w:type="spellStart"/>
+      <w:r>
+        <w:t>microservices</w:t>
+      </w:r>
+      <w:proofErr w:type="spellEnd"/>
+      <w:r>
+        <w:t xml:space="preserve"> fonctionnent avec JPA pour simplifier les requêtes JDBC, Spring Security pour les sécuriser.</w:t>
+      </w:r>
+    </w:p>
+    <w:p>
+      <w:r>
+        <w:t xml:space="preserve"> - jQuery pour ajouter des animations aux pages</w:t>
+      </w:r>
+    </w:p>
+    <w:p>
+      <w:r>
+        <w:t xml:space="preserve"> - Bootstrap pour améliorer le rendu des pages</w:t>
+      </w:r>
+    </w:p>
+    <w:p>
+      <w:r>
+        <w:t xml:space="preserve"> - </w:t>
+      </w:r>
+      <w:proofErr w:type="spellStart"/>
+      <w:r>
+        <w:t>Feign</w:t>
+      </w:r>
+      <w:proofErr w:type="spellEnd"/>
+      <w:r>
+        <w:t xml:space="preserve"> pour récupérer le JSON des </w:t>
+      </w:r>
+      <w:proofErr w:type="spellStart"/>
+      <w:r>
+        <w:t>microservices</w:t>
+      </w:r>
+      <w:proofErr w:type="spellEnd"/>
+    </w:p>
+    <w:p>
+      <w:r>
+        <w:t xml:space="preserve"> - PostgreSQL 11 pour la gestion de la base de donné</w:t>
+      </w:r>
+      <w:r>
+        <w:t>e</w:t>
+      </w:r>
+      <w:r>
+        <w:t>s</w:t>
+      </w:r>
+    </w:p>
+    <w:p>
       <w:bookmarkStart w:id="0" w:name="_GoBack"/>
       <w:bookmarkEnd w:id="0"/>
-    </w:p>
-    <w:p>
-      <w:r>
-        <w:t>Fonctionnalités client : - Se connecter - Se déconnecter - S’inscrire - Récupérer un nouveau mot de passe si l’ancien a été oublié - Modifier son profil - Consulter une liste de catégories - Consulter une listes d’articles appartenant à une catégorie - Consulter les détails d’un article - Ajouter un article au panier - Retirer un article du panier - Consulter son panier - Passer une commande - Consulter ses commandes Fonctionnalités administrateur : - Créer une catégorie - Créer un article - Modifier une catégorie - Modifier un article - Supprimer une catégorie - Supprimer un article - Rendre disponible ou indisponible un article - Rendre disponible ou indisponible une catégorie - Rechercher une commande par statut - Rechercher une commande via numéro de commande - Rechercher une commande via l’adresse, le nom ou prénom du client - Modifier le statut d’une commande</w:t>
-      </w:r>
-    </w:p>
-    <w:p>
-      <w:pPr>
-        <w:pStyle w:val="Titre1"/>
-      </w:pPr>
-      <w:r>
-        <w:t>Technologies</w:t>
-      </w:r>
-    </w:p>
-    <w:p>
-      <w:r>
-        <w:t xml:space="preserve">- Struts 2 pour communiquer les données vers les pages - Les </w:t>
-      </w:r>
-      <w:proofErr w:type="spellStart"/>
-      <w:r>
-        <w:t>microservices</w:t>
-      </w:r>
-      <w:proofErr w:type="spellEnd"/>
-      <w:r>
-        <w:t xml:space="preserve"> fonctionnent avec JPA pour simplifier les requêtes JDBC, Spring Security pour les sécuriser. - jQuery pour ajouter des animations aux pages - Bootstrap pour améliorer le rendu des pages - </w:t>
-      </w:r>
-      <w:proofErr w:type="spellStart"/>
-      <w:r>
-        <w:t>Feign</w:t>
-      </w:r>
-      <w:proofErr w:type="spellEnd"/>
-      <w:r>
-        <w:t xml:space="preserve"> pour récupérer le JSON des </w:t>
-      </w:r>
-      <w:proofErr w:type="spellStart"/>
-      <w:r>
-        <w:t>microservices</w:t>
-      </w:r>
-      <w:proofErr w:type="spellEnd"/>
-      <w:r>
-        <w:t xml:space="preserve"> - PostgreSQL 11 pour la gestion de la base de </w:t>
-      </w:r>
-      <w:proofErr w:type="gramStart"/>
-      <w:r>
-        <w:t>donnés</w:t>
-      </w:r>
-      <w:proofErr w:type="gramEnd"/>
-      <w:r>
-        <w:t xml:space="preserve"> - Gestion du packaging avec Apache Maven - Lien https pour sécuriser l’application</w:t>
+      <w:r>
+        <w:t xml:space="preserve"> - Gestion du packaging avec Apache Maven</w:t>
+      </w:r>
+    </w:p>
+    <w:p>
+      <w:r>
+        <w:t xml:space="preserve"> - Lien https pour sécuriser l’application</w:t>
       </w:r>
     </w:p>
     <w:sectPr>

</xml_diff>

<commit_message>
Changement du formulaire d'inscription, mise en place de condition à remplir pour pouvoir créer un compte. Changement pour le tunnel d'achat, le panier est supprimé une fois la commande payé. Changement du fond des cadres du site et de l'image de fond du site.
</commit_message>
<xml_diff>
--- a/Note d'intention.docx
+++ b/Note d'intention.docx
@@ -105,225 +105,200 @@
       </w:r>
     </w:p>
     <w:p>
-      <w:r>
-        <w:t>Fonctionnalités client :</w:t>
-      </w:r>
-    </w:p>
-    <w:p>
-      <w:pPr>
-        <w:ind w:firstLine="708"/>
-      </w:pPr>
-      <w:r>
-        <w:t xml:space="preserve"> - Se connecter</w:t>
-      </w:r>
-    </w:p>
-    <w:p>
-      <w:pPr>
-        <w:ind w:firstLine="708"/>
-      </w:pPr>
-      <w:r>
-        <w:t xml:space="preserve"> - Se déconnecter</w:t>
-      </w:r>
-    </w:p>
-    <w:p>
-      <w:pPr>
-        <w:ind w:firstLine="708"/>
-      </w:pPr>
-      <w:r>
-        <w:t xml:space="preserve"> - S’inscrire</w:t>
-      </w:r>
-    </w:p>
-    <w:p>
-      <w:pPr>
-        <w:ind w:firstLine="708"/>
-      </w:pPr>
-      <w:r>
-        <w:t xml:space="preserve"> - Récupérer un nouveau mot de passe si l’ancien a été oublié</w:t>
-      </w:r>
-    </w:p>
-    <w:p>
-      <w:pPr>
-        <w:ind w:firstLine="708"/>
-      </w:pPr>
-      <w:r>
-        <w:t xml:space="preserve"> - Modifier son profil </w:t>
-      </w:r>
-    </w:p>
-    <w:p>
-      <w:pPr>
-        <w:ind w:firstLine="708"/>
-      </w:pPr>
-      <w:r>
-        <w:t>- Consulter une liste de catégories</w:t>
-      </w:r>
-    </w:p>
-    <w:p>
-      <w:pPr>
-        <w:ind w:firstLine="708"/>
-      </w:pPr>
-      <w:r>
-        <w:t xml:space="preserve">- Consulter </w:t>
-      </w:r>
-      <w:proofErr w:type="gramStart"/>
-      <w:r>
-        <w:t>une listes</w:t>
-      </w:r>
-      <w:proofErr w:type="gramEnd"/>
-      <w:r>
-        <w:t xml:space="preserve"> d’articles appartenant à une catégorie </w:t>
-      </w:r>
-    </w:p>
-    <w:p>
-      <w:pPr>
-        <w:ind w:firstLine="708"/>
-      </w:pPr>
-      <w:r>
-        <w:t xml:space="preserve">- Consulter les détails d’un article </w:t>
-      </w:r>
-    </w:p>
-    <w:p>
-      <w:pPr>
-        <w:ind w:firstLine="708"/>
-      </w:pPr>
-      <w:r>
-        <w:t xml:space="preserve">- Ajouter un article au panier </w:t>
-      </w:r>
-    </w:p>
-    <w:p>
-      <w:pPr>
-        <w:ind w:firstLine="708"/>
-      </w:pPr>
-      <w:r>
-        <w:t xml:space="preserve">- Retirer un article du panier </w:t>
-      </w:r>
-    </w:p>
-    <w:p>
-      <w:pPr>
-        <w:ind w:firstLine="708"/>
-      </w:pPr>
-      <w:r>
-        <w:t xml:space="preserve">- Consulter son panier </w:t>
-      </w:r>
-    </w:p>
-    <w:p>
-      <w:pPr>
-        <w:ind w:firstLine="708"/>
-      </w:pPr>
-      <w:r>
-        <w:t xml:space="preserve">- Passer une commande </w:t>
-      </w:r>
-    </w:p>
-    <w:p>
-      <w:pPr>
-        <w:ind w:firstLine="708"/>
-      </w:pPr>
-      <w:r>
-        <w:t>- Consulter ses commandes</w:t>
-      </w:r>
-    </w:p>
-    <w:p>
-      <w:pPr>
-        <w:ind w:firstLine="708"/>
-      </w:pPr>
-      <w:r>
-        <w:t xml:space="preserve"> Fonctionnalités administrateur : </w:t>
-      </w:r>
-    </w:p>
-    <w:p>
-      <w:pPr>
-        <w:ind w:firstLine="708"/>
-      </w:pPr>
-      <w:r>
-        <w:t>- Créer une catégorie</w:t>
-      </w:r>
-    </w:p>
-    <w:p>
-      <w:pPr>
-        <w:ind w:firstLine="708"/>
-      </w:pPr>
-      <w:r>
-        <w:lastRenderedPageBreak/>
-        <w:t xml:space="preserve"> - Créer un article</w:t>
-      </w:r>
-    </w:p>
-    <w:p>
-      <w:pPr>
-        <w:ind w:firstLine="708"/>
-      </w:pPr>
-      <w:r>
-        <w:t xml:space="preserve"> - Modifier une catégorie</w:t>
-      </w:r>
-    </w:p>
-    <w:p>
-      <w:pPr>
-        <w:ind w:firstLine="708"/>
-      </w:pPr>
-      <w:r>
-        <w:t xml:space="preserve"> - Modifier un article</w:t>
-      </w:r>
-    </w:p>
-    <w:p>
-      <w:pPr>
-        <w:ind w:firstLine="708"/>
-      </w:pPr>
-      <w:r>
-        <w:t xml:space="preserve"> - Supprimer une catégorie</w:t>
-      </w:r>
-    </w:p>
-    <w:p>
-      <w:pPr>
-        <w:ind w:firstLine="708"/>
-      </w:pPr>
-      <w:r>
-        <w:t xml:space="preserve"> - Supprimer un article</w:t>
-      </w:r>
-    </w:p>
-    <w:p>
-      <w:pPr>
-        <w:ind w:firstLine="708"/>
-      </w:pPr>
-      <w:r>
-        <w:t xml:space="preserve"> - Rendre disponible ou indisponible un article</w:t>
-      </w:r>
-    </w:p>
-    <w:p>
-      <w:pPr>
-        <w:ind w:firstLine="708"/>
-      </w:pPr>
-      <w:r>
-        <w:t xml:space="preserve"> - Rendre disponible ou indisponible une catégorie</w:t>
-      </w:r>
-    </w:p>
-    <w:p>
-      <w:pPr>
-        <w:ind w:firstLine="708"/>
-      </w:pPr>
-      <w:r>
-        <w:t xml:space="preserve"> - Rechercher une commande par statut</w:t>
-      </w:r>
-    </w:p>
-    <w:p>
-      <w:pPr>
-        <w:ind w:firstLine="708"/>
-      </w:pPr>
-      <w:r>
-        <w:t xml:space="preserve"> - Rechercher une commande via numéro de commande</w:t>
-      </w:r>
-    </w:p>
-    <w:p>
-      <w:pPr>
-        <w:ind w:firstLine="708"/>
-      </w:pPr>
-      <w:r>
-        <w:t xml:space="preserve"> - Rechercher une commande via l’adresse, le nom ou prénom du client</w:t>
-      </w:r>
-    </w:p>
-    <w:p>
-      <w:pPr>
-        <w:ind w:firstLine="708"/>
-      </w:pPr>
-      <w:r>
-        <w:t xml:space="preserve"> - Modifier le statut d’une commande</w:t>
+      <w:pPr>
+        <w:pStyle w:val="Paragraphedeliste"/>
+        <w:numPr>
+          <w:ilvl w:val="0"/>
+          <w:numId w:val="1"/>
+        </w:numPr>
+      </w:pPr>
+      <w:r>
+        <w:rPr>
+          <w:b/>
+          <w:bCs/>
+        </w:rPr>
+        <w:t>Fonctionnalités client</w:t>
+      </w:r>
+      <w:r>
+        <w:t xml:space="preserve"> :</w:t>
+      </w:r>
+      <w:r>
+        <w:t xml:space="preserve"> </w:t>
+      </w:r>
+      <w:r>
+        <w:t xml:space="preserve"> Se connecter</w:t>
+      </w:r>
+      <w:r>
+        <w:t>, s</w:t>
+      </w:r>
+      <w:r>
+        <w:t>e déconnecter</w:t>
+      </w:r>
+      <w:r>
+        <w:t>, s</w:t>
+      </w:r>
+      <w:r>
+        <w:t>’inscrire</w:t>
+      </w:r>
+      <w:r>
+        <w:t>, r</w:t>
+      </w:r>
+      <w:r>
+        <w:t>écupérer un nouveau mot de passe si l’ancien a été oublié</w:t>
+      </w:r>
+      <w:r>
+        <w:t>, m</w:t>
+      </w:r>
+      <w:r>
+        <w:t>odifier son profil</w:t>
+      </w:r>
+      <w:r>
+        <w:t>, c</w:t>
+      </w:r>
+      <w:r>
+        <w:t>onsulter une liste de catégories</w:t>
+      </w:r>
+      <w:r>
+        <w:t>, c</w:t>
+      </w:r>
+      <w:r>
+        <w:t>onsulter une liste d’articles appartenant à une catégorie</w:t>
+      </w:r>
+      <w:r>
+        <w:t>, c</w:t>
+      </w:r>
+      <w:r>
+        <w:t>onsulter les détails d’un article</w:t>
+      </w:r>
+      <w:r>
+        <w:t>, a</w:t>
+      </w:r>
+      <w:r>
+        <w:t>jouter un article au panier</w:t>
+      </w:r>
+      <w:r>
+        <w:t>, r</w:t>
+      </w:r>
+      <w:r>
+        <w:t>etirer un article du panier</w:t>
+      </w:r>
+      <w:r>
+        <w:t>, c</w:t>
+      </w:r>
+      <w:r>
+        <w:t>onsulter son panier</w:t>
+      </w:r>
+      <w:r>
+        <w:t>, p</w:t>
+      </w:r>
+      <w:r>
+        <w:t>asser une commande</w:t>
+      </w:r>
+      <w:r>
+        <w:t>, c</w:t>
+      </w:r>
+      <w:r>
+        <w:t>onsulter ses commandes</w:t>
+      </w:r>
+      <w:r>
+        <w:t>.</w:t>
+      </w:r>
+    </w:p>
+    <w:p>
+      <w:pPr>
+        <w:pStyle w:val="Paragraphedeliste"/>
+        <w:numPr>
+          <w:ilvl w:val="0"/>
+          <w:numId w:val="1"/>
+        </w:numPr>
+      </w:pPr>
+    </w:p>
+    <w:p>
+      <w:pPr>
+        <w:pStyle w:val="Paragraphedeliste"/>
+        <w:numPr>
+          <w:ilvl w:val="0"/>
+          <w:numId w:val="1"/>
+        </w:numPr>
+      </w:pPr>
+      <w:r>
+        <w:t xml:space="preserve"> </w:t>
+      </w:r>
+      <w:r>
+        <w:rPr>
+          <w:b/>
+          <w:bCs/>
+        </w:rPr>
+        <w:t>Fonctionnalités administrateur</w:t>
+      </w:r>
+      <w:r>
+        <w:t xml:space="preserve"> :  Créer une catégorie</w:t>
+      </w:r>
+      <w:r>
+        <w:t>, c</w:t>
+      </w:r>
+      <w:r>
+        <w:t>réer un article</w:t>
+      </w:r>
+      <w:r>
+        <w:t>, m</w:t>
+      </w:r>
+      <w:r>
+        <w:t>odifier une catégorie</w:t>
+      </w:r>
+      <w:r>
+        <w:t>, m</w:t>
+      </w:r>
+      <w:r>
+        <w:t>odifier un article</w:t>
+      </w:r>
+      <w:r>
+        <w:t>, s</w:t>
+      </w:r>
+      <w:r>
+        <w:t>upprimer une catégorie</w:t>
+      </w:r>
+      <w:r>
+        <w:t>, s</w:t>
+      </w:r>
+      <w:r>
+        <w:t>upprimer un articl</w:t>
+      </w:r>
+      <w:r>
+        <w:t>e, r</w:t>
+      </w:r>
+      <w:r>
+        <w:t>endre disponible ou indisponible un article</w:t>
+      </w:r>
+      <w:r>
+        <w:t>, r</w:t>
+      </w:r>
+      <w:r>
+        <w:t>endre disponible ou indisponible une catégorie</w:t>
+      </w:r>
+      <w:r>
+        <w:t>, r</w:t>
+      </w:r>
+      <w:r>
+        <w:t>echercher une commande par statut</w:t>
+      </w:r>
+      <w:r>
+        <w:t>, r</w:t>
+      </w:r>
+      <w:r>
+        <w:t>echercher une commande via numéro de commande</w:t>
+      </w:r>
+      <w:r>
+        <w:t>, r</w:t>
+      </w:r>
+      <w:r>
+        <w:t>echercher une commande via l’adresse, le nom ou prénom du client</w:t>
+      </w:r>
+      <w:r>
+        <w:t>, m</w:t>
+      </w:r>
+      <w:r>
+        <w:t>odifier le statut d’une commande</w:t>
       </w:r>
     </w:p>
     <w:p>
@@ -338,6 +313,25 @@
       <w:r>
         <w:t>- Struts 2 pour communiquer les données vers les pages</w:t>
       </w:r>
+      <w:r>
+        <w:t xml:space="preserve"> et </w:t>
+      </w:r>
+      <w:proofErr w:type="spellStart"/>
+      <w:r>
+        <w:t>Feign</w:t>
+      </w:r>
+      <w:proofErr w:type="spellEnd"/>
+      <w:r>
+        <w:t xml:space="preserve"> pour récupérer les données en JSON depuis les </w:t>
+      </w:r>
+      <w:proofErr w:type="spellStart"/>
+      <w:r>
+        <w:t>microservices</w:t>
+      </w:r>
+      <w:proofErr w:type="spellEnd"/>
+      <w:r>
+        <w:t>.</w:t>
+      </w:r>
     </w:p>
     <w:p>
       <w:r>
@@ -349,58 +343,53 @@
       </w:r>
       <w:proofErr w:type="spellEnd"/>
       <w:r>
-        <w:t xml:space="preserve"> fonctionnent avec JPA pour simplifier les requêtes JDBC, Spring Security pour les sécuriser.</w:t>
-      </w:r>
-    </w:p>
-    <w:p>
-      <w:r>
-        <w:t xml:space="preserve"> - jQuery pour ajouter des animations aux pages</w:t>
-      </w:r>
-    </w:p>
-    <w:p>
-      <w:r>
-        <w:t xml:space="preserve"> - Bootstrap pour améliorer le rendu des pages</w:t>
-      </w:r>
-    </w:p>
-    <w:p>
-      <w:r>
-        <w:t xml:space="preserve"> - </w:t>
+        <w:t xml:space="preserve"> fonctionnent avec</w:t>
+      </w:r>
+      <w:r>
+        <w:t xml:space="preserve"> Spring Boot,</w:t>
+      </w:r>
+      <w:r>
+        <w:t xml:space="preserve"> JPA pour simplifier les requêtes JDBC, Spring Security pour l</w:t>
+      </w:r>
+      <w:r>
+        <w:t xml:space="preserve">a sécurité, Eureka et </w:t>
       </w:r>
       <w:proofErr w:type="spellStart"/>
       <w:r>
-        <w:t>Feign</w:t>
+        <w:t>Zuul</w:t>
       </w:r>
       <w:proofErr w:type="spellEnd"/>
       <w:r>
-        <w:t xml:space="preserve"> pour récupérer le JSON des </w:t>
-      </w:r>
-      <w:proofErr w:type="spellStart"/>
-      <w:r>
-        <w:t>microservices</w:t>
-      </w:r>
-      <w:proofErr w:type="spellEnd"/>
-    </w:p>
-    <w:p>
-      <w:r>
-        <w:t xml:space="preserve"> - PostgreSQL 11 pour la gestion de la base de donné</w:t>
-      </w:r>
-      <w:r>
-        <w:t>e</w:t>
-      </w:r>
-      <w:r>
-        <w:t>s</w:t>
-      </w:r>
-    </w:p>
-    <w:p>
+        <w:t xml:space="preserve"> pour optimiser leur fonctionnement.</w:t>
+      </w:r>
+    </w:p>
+    <w:p>
+      <w:r>
+        <w:t xml:space="preserve"> - Bootstrap</w:t>
+      </w:r>
+      <w:r>
+        <w:t>/jQuery</w:t>
+      </w:r>
+      <w:r>
+        <w:t xml:space="preserve"> pour améliorer le rendu des pages</w:t>
+      </w:r>
       <w:bookmarkStart w:id="0" w:name="_GoBack"/>
       <w:bookmarkEnd w:id="0"/>
+    </w:p>
+    <w:p>
+      <w:r>
+        <w:t xml:space="preserve"> - PostgreSQL 11 pour la gestion de la base de donné</w:t>
+      </w:r>
+      <w:r>
+        <w:t>e</w:t>
+      </w:r>
+      <w:r>
+        <w:t>s</w:t>
+      </w:r>
+    </w:p>
+    <w:p>
       <w:r>
         <w:t xml:space="preserve"> - Gestion du packaging avec Apache Maven</w:t>
-      </w:r>
-    </w:p>
-    <w:p>
-      <w:r>
-        <w:t xml:space="preserve"> - Lien https pour sécuriser l’application</w:t>
       </w:r>
     </w:p>
     <w:sectPr>
@@ -411,6 +400,126 @@
     </w:sectPr>
   </w:body>
 </w:document>
+</file>
+
+<file path=word/numbering.xml><?xml version="1.0" encoding="utf-8"?>
+<w:numbering xmlns:wpc="http://schemas.microsoft.com/office/word/2010/wordprocessingCanvas" xmlns:cx="http://schemas.microsoft.com/office/drawing/2014/chartex" xmlns:cx1="http://schemas.microsoft.com/office/drawing/2015/9/8/chartex" xmlns:cx2="http://schemas.microsoft.com/office/drawing/2015/10/21/chartex" xmlns:cx3="http://schemas.microsoft.com/office/drawing/2016/5/9/chartex" xmlns:cx4="http://schemas.microsoft.com/office/drawing/2016/5/10/chartex" xmlns:cx5="http://schemas.microsoft.com/office/drawing/2016/5/11/chartex" xmlns:cx6="http://schemas.microsoft.com/office/drawing/2016/5/12/chartex" xmlns:cx7="http://schemas.microsoft.com/office/drawing/2016/5/13/chartex" xmlns:cx8="http://schemas.microsoft.com/office/drawing/2016/5/14/chartex" xmlns:mc="http://schemas.openxmlformats.org/markup-compatibility/2006" xmlns:aink="http://schemas.microsoft.com/office/drawing/2016/ink" xmlns:am3d="http://schemas.microsoft.com/office/drawing/2017/model3d" xmlns:o="urn:schemas-microsoft-com:office:office" xmlns:r="http://schemas.openxmlformats.org/officeDocument/2006/relationships" xmlns:m="http://schemas.openxmlformats.org/officeDocument/2006/math" xmlns:v="urn:schemas-microsoft-com:vml" xmlns:wp14="http://schemas.microsoft.com/office/word/2010/wordprocessingDrawing" xmlns:wp="http://schemas.openxmlformats.org/drawingml/2006/wordprocessingDrawing" xmlns:w10="urn:schemas-microsoft-com:office:word" xmlns:w="http://schemas.openxmlformats.org/wordprocessingml/2006/main" xmlns:w14="http://schemas.microsoft.com/office/word/2010/wordml" xmlns:w15="http://schemas.microsoft.com/office/word/2012/wordml" xmlns:w16cid="http://schemas.microsoft.com/office/word/2016/wordml/cid" xmlns:w16se="http://schemas.microsoft.com/office/word/2015/wordml/symex" xmlns:wpg="http://schemas.microsoft.com/office/word/2010/wordprocessingGroup" xmlns:wpi="http://schemas.microsoft.com/office/word/2010/wordprocessingInk" xmlns:wne="http://schemas.microsoft.com/office/word/2006/wordml" xmlns:wps="http://schemas.microsoft.com/office/word/2010/wordprocessingShape" mc:Ignorable="w14 w15 w16se w16cid wp14">
+  <w:abstractNum w:abstractNumId="0" w15:restartNumberingAfterBreak="0">
+    <w:nsid w:val="525A1E1D"/>
+    <w:multiLevelType w:val="hybridMultilevel"/>
+    <w:tmpl w:val="2BE0BC4C"/>
+    <w:lvl w:ilvl="0" w:tplc="73B67656">
+      <w:numFmt w:val="bullet"/>
+      <w:lvlText w:val="-"/>
+      <w:lvlJc w:val="left"/>
+      <w:pPr>
+        <w:ind w:left="720" w:hanging="360"/>
+      </w:pPr>
+      <w:rPr>
+        <w:rFonts w:ascii="Calibri" w:eastAsiaTheme="minorHAnsi" w:hAnsi="Calibri" w:cs="Calibri" w:hint="default"/>
+      </w:rPr>
+    </w:lvl>
+    <w:lvl w:ilvl="1" w:tplc="040C0003" w:tentative="1">
+      <w:start w:val="1"/>
+      <w:numFmt w:val="bullet"/>
+      <w:lvlText w:val="o"/>
+      <w:lvlJc w:val="left"/>
+      <w:pPr>
+        <w:ind w:left="1440" w:hanging="360"/>
+      </w:pPr>
+      <w:rPr>
+        <w:rFonts w:ascii="Courier New" w:hAnsi="Courier New" w:cs="Courier New" w:hint="default"/>
+      </w:rPr>
+    </w:lvl>
+    <w:lvl w:ilvl="2" w:tplc="040C0005" w:tentative="1">
+      <w:start w:val="1"/>
+      <w:numFmt w:val="bullet"/>
+      <w:lvlText w:val=""/>
+      <w:lvlJc w:val="left"/>
+      <w:pPr>
+        <w:ind w:left="2160" w:hanging="360"/>
+      </w:pPr>
+      <w:rPr>
+        <w:rFonts w:ascii="Wingdings" w:hAnsi="Wingdings" w:hint="default"/>
+      </w:rPr>
+    </w:lvl>
+    <w:lvl w:ilvl="3" w:tplc="040C0001" w:tentative="1">
+      <w:start w:val="1"/>
+      <w:numFmt w:val="bullet"/>
+      <w:lvlText w:val=""/>
+      <w:lvlJc w:val="left"/>
+      <w:pPr>
+        <w:ind w:left="2880" w:hanging="360"/>
+      </w:pPr>
+      <w:rPr>
+        <w:rFonts w:ascii="Symbol" w:hAnsi="Symbol" w:hint="default"/>
+      </w:rPr>
+    </w:lvl>
+    <w:lvl w:ilvl="4" w:tplc="040C0003" w:tentative="1">
+      <w:start w:val="1"/>
+      <w:numFmt w:val="bullet"/>
+      <w:lvlText w:val="o"/>
+      <w:lvlJc w:val="left"/>
+      <w:pPr>
+        <w:ind w:left="3600" w:hanging="360"/>
+      </w:pPr>
+      <w:rPr>
+        <w:rFonts w:ascii="Courier New" w:hAnsi="Courier New" w:cs="Courier New" w:hint="default"/>
+      </w:rPr>
+    </w:lvl>
+    <w:lvl w:ilvl="5" w:tplc="040C0005" w:tentative="1">
+      <w:start w:val="1"/>
+      <w:numFmt w:val="bullet"/>
+      <w:lvlText w:val=""/>
+      <w:lvlJc w:val="left"/>
+      <w:pPr>
+        <w:ind w:left="4320" w:hanging="360"/>
+      </w:pPr>
+      <w:rPr>
+        <w:rFonts w:ascii="Wingdings" w:hAnsi="Wingdings" w:hint="default"/>
+      </w:rPr>
+    </w:lvl>
+    <w:lvl w:ilvl="6" w:tplc="040C0001" w:tentative="1">
+      <w:start w:val="1"/>
+      <w:numFmt w:val="bullet"/>
+      <w:lvlText w:val=""/>
+      <w:lvlJc w:val="left"/>
+      <w:pPr>
+        <w:ind w:left="5040" w:hanging="360"/>
+      </w:pPr>
+      <w:rPr>
+        <w:rFonts w:ascii="Symbol" w:hAnsi="Symbol" w:hint="default"/>
+      </w:rPr>
+    </w:lvl>
+    <w:lvl w:ilvl="7" w:tplc="040C0003" w:tentative="1">
+      <w:start w:val="1"/>
+      <w:numFmt w:val="bullet"/>
+      <w:lvlText w:val="o"/>
+      <w:lvlJc w:val="left"/>
+      <w:pPr>
+        <w:ind w:left="5760" w:hanging="360"/>
+      </w:pPr>
+      <w:rPr>
+        <w:rFonts w:ascii="Courier New" w:hAnsi="Courier New" w:cs="Courier New" w:hint="default"/>
+      </w:rPr>
+    </w:lvl>
+    <w:lvl w:ilvl="8" w:tplc="040C0005" w:tentative="1">
+      <w:start w:val="1"/>
+      <w:numFmt w:val="bullet"/>
+      <w:lvlText w:val=""/>
+      <w:lvlJc w:val="left"/>
+      <w:pPr>
+        <w:ind w:left="6480" w:hanging="360"/>
+      </w:pPr>
+      <w:rPr>
+        <w:rFonts w:ascii="Wingdings" w:hAnsi="Wingdings" w:hint="default"/>
+      </w:rPr>
+    </w:lvl>
+  </w:abstractNum>
+  <w:num w:numId="1">
+    <w:abstractNumId w:val="0"/>
+  </w:num>
+</w:numbering>
 </file>
 
 <file path=word/styles.xml><?xml version="1.0" encoding="utf-8"?>
@@ -973,6 +1082,17 @@
       <w:spacing w:val="15"/>
     </w:rPr>
   </w:style>
+  <w:style w:type="paragraph" w:styleId="Paragraphedeliste">
+    <w:name w:val="List Paragraph"/>
+    <w:basedOn w:val="Normal"/>
+    <w:uiPriority w:val="34"/>
+    <w:qFormat/>
+    <w:rsid w:val="00FD53CD"/>
+    <w:pPr>
+      <w:ind w:left="720"/>
+      <w:contextualSpacing/>
+    </w:pPr>
+  </w:style>
 </w:styles>
 </file>
 

</xml_diff>

<commit_message>
Ajout de capture d'écran du site, ajout de certains éléments dans le fichier Readme.md, ajout d'un de plusieurs fichier uml
</commit_message>
<xml_diff>
--- a/Note d'intention.docx
+++ b/Note d'intention.docx
@@ -33,6 +33,8 @@
       <w:r>
         <w:t xml:space="preserve">L’objectif de ce document est de présenter le projet consistant à concevoir, implémenter, tester et déployer un site web dédié au e-commerce dans le secteur de l’habillement. Le site web permettra d’offrir une vitrine sur les produits proposés et offrira une interface de qualité à l’utilisateur intégrant un tunnel d’achat en ligne. </w:t>
       </w:r>
+      <w:bookmarkStart w:id="0" w:name="_GoBack"/>
+      <w:bookmarkEnd w:id="0"/>
     </w:p>
     <w:p>
       <w:pPr>
@@ -259,13 +261,7 @@
         <w:t>upprimer une catégorie</w:t>
       </w:r>
       <w:r>
-        <w:t>, s</w:t>
-      </w:r>
-      <w:r>
-        <w:t>upprimer un articl</w:t>
-      </w:r>
-      <w:r>
-        <w:t>e, r</w:t>
+        <w:t>, r</w:t>
       </w:r>
       <w:r>
         <w:t>endre disponible ou indisponible un article</w:t>
@@ -292,7 +288,13 @@
         <w:t>, r</w:t>
       </w:r>
       <w:r>
-        <w:t>echercher une commande via l’adresse, le nom ou prénom du client</w:t>
+        <w:t>echercher une commande via l’adresse</w:t>
+      </w:r>
+      <w:r>
+        <w:t xml:space="preserve"> électronique</w:t>
+      </w:r>
+      <w:r>
+        <w:t xml:space="preserve"> le nom ou prénom du client</w:t>
       </w:r>
       <w:r>
         <w:t>, m</w:t>
@@ -349,7 +351,7 @@
         <w:t xml:space="preserve"> Spring Boot,</w:t>
       </w:r>
       <w:r>
-        <w:t xml:space="preserve"> JPA pour simplifier les requêtes JDBC, Spring Security pour l</w:t>
+        <w:t xml:space="preserve"> JPA, Spring Security pour l</w:t>
       </w:r>
       <w:r>
         <w:t xml:space="preserve">a sécurité, Eureka et </w:t>
@@ -373,8 +375,6 @@
       <w:r>
         <w:t xml:space="preserve"> pour améliorer le rendu des pages</w:t>
       </w:r>
-      <w:bookmarkStart w:id="0" w:name="_GoBack"/>
-      <w:bookmarkEnd w:id="0"/>
     </w:p>
     <w:p>
       <w:r>

</xml_diff>

<commit_message>
Modification de la page d'accueil et ajout d'une page pour décrire la marque.
</commit_message>
<xml_diff>
--- a/Note d'intention.docx
+++ b/Note d'intention.docx
@@ -33,53 +33,40 @@
       <w:r>
         <w:t xml:space="preserve">L’objectif de ce document est de présenter le projet consistant à concevoir, implémenter, tester et déployer un site web dédié au e-commerce dans le secteur de l’habillement. Le site web permettra d’offrir une vitrine sur les produits proposés et offrira une interface de qualité à l’utilisateur intégrant un tunnel d’achat en ligne. </w:t>
       </w:r>
+    </w:p>
+    <w:p>
+      <w:pPr>
+        <w:pStyle w:val="Titre1"/>
+      </w:pPr>
+      <w:r>
+        <w:t>Objectif</w:t>
+      </w:r>
+    </w:p>
+    <w:p>
+      <w:r>
+        <w:t>Parmi l’ensemble des objectifs du projet, voici les principaux :</w:t>
+      </w:r>
+    </w:p>
+    <w:p>
+      <w:r>
+        <w:t>- Réaliser la conception fonctionnelle (diagrammes UML, Base de données, etc.)</w:t>
+      </w:r>
+      <w:r>
+        <w:br/>
+        <w:t>- Implémenter la solution (Créer la base de données, implémenter un backend et un frontend, etc.)</w:t>
+      </w:r>
+      <w:r>
+        <w:br/>
+        <w:t>- Réaliser les tests unitaires et d’intégration.</w:t>
+      </w:r>
+      <w:r>
+        <w:br/>
+        <w:t>- Mettre en place les outils Devops (Build et tests automatisés,</w:t>
+      </w:r>
       <w:bookmarkStart w:id="0" w:name="_GoBack"/>
       <w:bookmarkEnd w:id="0"/>
-    </w:p>
-    <w:p>
-      <w:pPr>
-        <w:pStyle w:val="Titre1"/>
-      </w:pPr>
-      <w:r>
-        <w:t>Objectif</w:t>
-      </w:r>
-    </w:p>
-    <w:p>
-      <w:r>
-        <w:t>Parmi l’ensemble des objectifs du projet, voici les principaux :</w:t>
-      </w:r>
-    </w:p>
-    <w:p>
-      <w:r>
-        <w:t>- Réaliser la conception fonctionnelle (diagrammes UML, Base de données, etc.)</w:t>
-      </w:r>
-      <w:r>
-        <w:br/>
-        <w:t>- Implémenter la solution (Créer la base de données, implémenter un backend et un frontend, etc.)</w:t>
-      </w:r>
-      <w:r>
-        <w:br/>
-        <w:t>- Réaliser les tests unitaires et d’intégration.</w:t>
-      </w:r>
-      <w:r>
-        <w:br/>
-        <w:t xml:space="preserve">- Mettre en place les outils </w:t>
-      </w:r>
-      <w:proofErr w:type="spellStart"/>
-      <w:r>
-        <w:t>Devops</w:t>
-      </w:r>
-      <w:proofErr w:type="spellEnd"/>
-      <w:r>
-        <w:t xml:space="preserve"> (</w:t>
-      </w:r>
-      <w:proofErr w:type="spellStart"/>
-      <w:r>
-        <w:t>Build</w:t>
-      </w:r>
-      <w:proofErr w:type="spellEnd"/>
-      <w:r>
-        <w:t xml:space="preserve"> et tests automatisés, docker, Travis CI, déploiement)</w:t>
+      <w:r>
+        <w:t xml:space="preserve"> Travis CI, déploiement)</w:t>
       </w:r>
       <w:r>
         <w:br/>
@@ -316,36 +303,12 @@
         <w:t>- Struts 2 pour communiquer les données vers les pages</w:t>
       </w:r>
       <w:r>
-        <w:t xml:space="preserve"> et </w:t>
-      </w:r>
-      <w:proofErr w:type="spellStart"/>
-      <w:r>
-        <w:t>Feign</w:t>
-      </w:r>
-      <w:proofErr w:type="spellEnd"/>
-      <w:r>
-        <w:t xml:space="preserve"> pour récupérer les données en JSON depuis les </w:t>
-      </w:r>
-      <w:proofErr w:type="spellStart"/>
-      <w:r>
-        <w:t>microservices</w:t>
-      </w:r>
-      <w:proofErr w:type="spellEnd"/>
-      <w:r>
-        <w:t>.</w:t>
-      </w:r>
-    </w:p>
-    <w:p>
-      <w:r>
-        <w:t xml:space="preserve"> - Les </w:t>
-      </w:r>
-      <w:proofErr w:type="spellStart"/>
-      <w:r>
-        <w:t>microservices</w:t>
-      </w:r>
-      <w:proofErr w:type="spellEnd"/>
-      <w:r>
-        <w:t xml:space="preserve"> fonctionnent avec</w:t>
+        <w:t xml:space="preserve"> et Feign pour récupérer les données en JSON depuis les microservices.</w:t>
+      </w:r>
+    </w:p>
+    <w:p>
+      <w:r>
+        <w:t xml:space="preserve"> - Les microservices fonctionnent avec</w:t>
       </w:r>
       <w:r>
         <w:t xml:space="preserve"> Spring Boot,</w:t>
@@ -354,15 +317,7 @@
         <w:t xml:space="preserve"> JPA, Spring Security pour l</w:t>
       </w:r>
       <w:r>
-        <w:t xml:space="preserve">a sécurité, Eureka et </w:t>
-      </w:r>
-      <w:proofErr w:type="spellStart"/>
-      <w:r>
-        <w:t>Zuul</w:t>
-      </w:r>
-      <w:proofErr w:type="spellEnd"/>
-      <w:r>
-        <w:t xml:space="preserve"> pour optimiser leur fonctionnement.</w:t>
+        <w:t>a sécurité, Eureka et Zuul pour optimiser leur fonctionnement.</w:t>
       </w:r>
     </w:p>
     <w:p>

</xml_diff>

<commit_message>
Modification du bilan final de la formation. Résolution d'un bug pendant la création d'un compte avec une adresse électronique déjà existante. Mise en place complete des test unitaires avec Travis CI
</commit_message>
<xml_diff>
--- a/Note d'intention.docx
+++ b/Note d'intention.docx
@@ -61,12 +61,7 @@
       </w:r>
       <w:r>
         <w:br/>
-        <w:t>- Mettre en place les outils Devops (Build et tests automatisés,</w:t>
-      </w:r>
-      <w:bookmarkStart w:id="0" w:name="_GoBack"/>
-      <w:bookmarkEnd w:id="0"/>
-      <w:r>
-        <w:t xml:space="preserve"> Travis CI, déploiement)</w:t>
+        <w:t>- Mettre en place les outils Devops (Build et tests automatisés, Travis CI, déploiement)</w:t>
       </w:r>
       <w:r>
         <w:br/>
@@ -314,10 +309,12 @@
         <w:t xml:space="preserve"> Spring Boot,</w:t>
       </w:r>
       <w:r>
-        <w:t xml:space="preserve"> JPA, Spring Security pour l</w:t>
-      </w:r>
-      <w:r>
-        <w:t>a sécurité, Eureka et Zuul pour optimiser leur fonctionnement.</w:t>
+        <w:t xml:space="preserve"> JPA, Spring Security</w:t>
+      </w:r>
+      <w:bookmarkStart w:id="0" w:name="_GoBack"/>
+      <w:bookmarkEnd w:id="0"/>
+      <w:r>
+        <w:t>, Eureka et Zuul pour optimiser leur fonctionnement.</w:t>
       </w:r>
     </w:p>
     <w:p>

</xml_diff>